<commit_message>
Added more tools into requirement sheet
</commit_message>
<xml_diff>
--- a/2014 Alpha Phi Omega Website Requirements 11262014 1013.docx
+++ b/2014 Alpha Phi Omega Website Requirements 11262014 1013.docx
@@ -230,33 +230,18 @@
       </w:pPr>
       <w:r>
         <w:tab/>
-        <w:t xml:space="preserve">III) Forums (Only Viewable By </w:t>
-      </w:r>
-      <w:proofErr w:type="spellStart"/>
-      <w:r>
-        <w:t>Mebmers</w:t>
-      </w:r>
-      <w:proofErr w:type="spellEnd"/>
-      <w:r>
-        <w:t>)</w:t>
-      </w:r>
-    </w:p>
-    <w:p>
-      <w:pPr>
-        <w:tabs>
-          <w:tab w:val="left" w:pos="720"/>
-        </w:tabs>
-      </w:pPr>
-      <w:r>
-        <w:tab/>
-      </w:r>
-      <w:proofErr w:type="gramStart"/>
-      <w:r>
-        <w:t>IV) History (Connects to things that show our past...</w:t>
-      </w:r>
-      <w:proofErr w:type="gramEnd"/>
-      <w:r>
-        <w:t xml:space="preserve"> Members only)</w:t>
+        <w:t>III) Forums (Only Viewable By Mebmers)</w:t>
+      </w:r>
+    </w:p>
+    <w:p>
+      <w:pPr>
+        <w:tabs>
+          <w:tab w:val="left" w:pos="720"/>
+        </w:tabs>
+      </w:pPr>
+      <w:r>
+        <w:tab/>
+        <w:t>IV) History (Connects to things that show our past... Members only)</w:t>
       </w:r>
     </w:p>
     <w:p>
@@ -308,15 +293,7 @@
       </w:pPr>
       <w:r>
         <w:tab/>
-        <w:t xml:space="preserve">VI) VP View </w:t>
-      </w:r>
-      <w:proofErr w:type="gramStart"/>
-      <w:r>
-        <w:t>( VP</w:t>
-      </w:r>
-      <w:proofErr w:type="gramEnd"/>
-      <w:r>
-        <w:t xml:space="preserve"> of Leadership, Fellowship, and Service View Only)</w:t>
+        <w:t>VI) VP View ( VP of Leadership, Fellowship, and Service View Only)</w:t>
       </w:r>
     </w:p>
     <w:p>
@@ -425,468 +402,410 @@
       </w:r>
       <w:r>
         <w:tab/>
-        <w:t>a) Condensed pop up view (</w:t>
-      </w:r>
-      <w:proofErr w:type="spellStart"/>
+        <w:t>a) Condensed pop up view (Javascript)</w:t>
+      </w:r>
+    </w:p>
+    <w:p>
+      <w:pPr>
+        <w:tabs>
+          <w:tab w:val="left" w:pos="720"/>
+        </w:tabs>
+      </w:pPr>
+      <w:r>
+        <w:t>D)</w:t>
+      </w:r>
+      <w:r>
+        <w:t xml:space="preserve"> Forums</w:t>
+      </w:r>
+    </w:p>
+    <w:p>
+      <w:pPr>
+        <w:tabs>
+          <w:tab w:val="left" w:pos="720"/>
+        </w:tabs>
+      </w:pPr>
+      <w:r>
+        <w:tab/>
+        <w:t>I) Pre Plugin Or Create our own</w:t>
+      </w:r>
+    </w:p>
+    <w:p>
+      <w:pPr>
+        <w:tabs>
+          <w:tab w:val="left" w:pos="720"/>
+        </w:tabs>
+      </w:pPr>
+      <w:r>
+        <w:t>E) History</w:t>
+      </w:r>
+    </w:p>
+    <w:p>
+      <w:pPr>
+        <w:tabs>
+          <w:tab w:val="left" w:pos="720"/>
+        </w:tabs>
+      </w:pPr>
+      <w:r>
+        <w:tab/>
+        <w:t>I)Photos</w:t>
+      </w:r>
+    </w:p>
+    <w:p>
+      <w:pPr>
+        <w:tabs>
+          <w:tab w:val="left" w:pos="720"/>
+        </w:tabs>
+      </w:pPr>
+      <w:r>
+        <w:tab/>
+        <w:t>II)Videos</w:t>
+      </w:r>
+    </w:p>
+    <w:p>
+      <w:pPr>
+        <w:tabs>
+          <w:tab w:val="left" w:pos="720"/>
+        </w:tabs>
+      </w:pPr>
+      <w:r>
+        <w:t>F) Members Only</w:t>
+      </w:r>
+    </w:p>
+    <w:p>
+      <w:pPr>
+        <w:tabs>
+          <w:tab w:val="left" w:pos="720"/>
+        </w:tabs>
+      </w:pPr>
+      <w:r>
+        <w:lastRenderedPageBreak/>
+        <w:tab/>
+        <w:t>I)Submit a Service</w:t>
+      </w:r>
+    </w:p>
+    <w:p>
+      <w:pPr>
+        <w:tabs>
+          <w:tab w:val="left" w:pos="720"/>
+        </w:tabs>
+      </w:pPr>
+      <w:r>
+        <w:tab/>
+        <w:t>II)Submit an Event</w:t>
+      </w:r>
+    </w:p>
+    <w:p>
+      <w:pPr>
+        <w:tabs>
+          <w:tab w:val="left" w:pos="720"/>
+        </w:tabs>
+      </w:pPr>
+      <w:r>
+        <w:t>G) Login</w:t>
+      </w:r>
+    </w:p>
+    <w:p>
+      <w:pPr>
+        <w:tabs>
+          <w:tab w:val="left" w:pos="720"/>
+        </w:tabs>
+      </w:pPr>
+      <w:r>
+        <w:t>H</w:t>
+      </w:r>
+      <w:r>
+        <w:t xml:space="preserve"> ) Sign in for Events</w:t>
+      </w:r>
+    </w:p>
+    <w:p>
+      <w:pPr>
+        <w:tabs>
+          <w:tab w:val="left" w:pos="720"/>
+        </w:tabs>
+      </w:pPr>
+      <w:r>
+        <w:tab/>
+      </w:r>
+    </w:p>
+    <w:p>
+      <w:pPr>
+        <w:tabs>
+          <w:tab w:val="left" w:pos="720"/>
+        </w:tabs>
+      </w:pPr>
+    </w:p>
+    <w:p>
+      <w:pPr>
+        <w:tabs>
+          <w:tab w:val="left" w:pos="720"/>
+        </w:tabs>
+      </w:pPr>
+    </w:p>
+    <w:p>
+      <w:pPr>
+        <w:tabs>
+          <w:tab w:val="left" w:pos="720"/>
+        </w:tabs>
+      </w:pPr>
+    </w:p>
+    <w:p>
+      <w:pPr>
+        <w:tabs>
+          <w:tab w:val="left" w:pos="720"/>
+        </w:tabs>
+      </w:pPr>
+    </w:p>
+    <w:p>
+      <w:pPr>
+        <w:tabs>
+          <w:tab w:val="left" w:pos="720"/>
+        </w:tabs>
+      </w:pPr>
+    </w:p>
+    <w:p>
+      <w:pPr>
+        <w:tabs>
+          <w:tab w:val="left" w:pos="720"/>
+        </w:tabs>
+      </w:pPr>
+    </w:p>
+    <w:p>
+      <w:pPr>
+        <w:tabs>
+          <w:tab w:val="left" w:pos="720"/>
+        </w:tabs>
+      </w:pPr>
+    </w:p>
+    <w:p>
+      <w:pPr>
+        <w:tabs>
+          <w:tab w:val="left" w:pos="720"/>
+        </w:tabs>
+      </w:pPr>
+    </w:p>
+    <w:p>
+      <w:pPr>
+        <w:tabs>
+          <w:tab w:val="left" w:pos="720"/>
+        </w:tabs>
+      </w:pPr>
+    </w:p>
+    <w:p>
+      <w:pPr>
+        <w:tabs>
+          <w:tab w:val="left" w:pos="720"/>
+        </w:tabs>
+      </w:pPr>
+    </w:p>
+    <w:p>
+      <w:pPr>
+        <w:tabs>
+          <w:tab w:val="left" w:pos="720"/>
+        </w:tabs>
+      </w:pPr>
+    </w:p>
+    <w:p>
+      <w:pPr>
+        <w:tabs>
+          <w:tab w:val="left" w:pos="720"/>
+        </w:tabs>
+      </w:pPr>
+      <w:r>
+        <w:tab/>
+      </w:r>
+    </w:p>
+    <w:p>
+      <w:pPr>
+        <w:tabs>
+          <w:tab w:val="left" w:pos="720"/>
+        </w:tabs>
+      </w:pPr>
+    </w:p>
+    <w:p>
+      <w:pPr>
+        <w:tabs>
+          <w:tab w:val="left" w:pos="720"/>
+        </w:tabs>
+      </w:pPr>
+    </w:p>
+    <w:p>
+      <w:pPr>
+        <w:tabs>
+          <w:tab w:val="left" w:pos="720"/>
+        </w:tabs>
+      </w:pPr>
+    </w:p>
+    <w:p>
+      <w:pPr>
+        <w:tabs>
+          <w:tab w:val="left" w:pos="720"/>
+        </w:tabs>
+      </w:pPr>
+    </w:p>
+    <w:p>
+      <w:pPr>
+        <w:tabs>
+          <w:tab w:val="left" w:pos="720"/>
+        </w:tabs>
+      </w:pPr>
+    </w:p>
+    <w:p>
+      <w:pPr>
+        <w:tabs>
+          <w:tab w:val="left" w:pos="720"/>
+        </w:tabs>
+      </w:pPr>
+    </w:p>
+    <w:p>
+      <w:pPr>
+        <w:tabs>
+          <w:tab w:val="left" w:pos="720"/>
+        </w:tabs>
+      </w:pPr>
+    </w:p>
+    <w:p>
+      <w:pPr>
+        <w:tabs>
+          <w:tab w:val="left" w:pos="720"/>
+        </w:tabs>
+      </w:pPr>
+    </w:p>
+    <w:p>
+      <w:pPr>
+        <w:tabs>
+          <w:tab w:val="left" w:pos="720"/>
+        </w:tabs>
+      </w:pPr>
+    </w:p>
+    <w:p>
+      <w:pPr>
+        <w:tabs>
+          <w:tab w:val="left" w:pos="720"/>
+        </w:tabs>
+      </w:pPr>
+      <w:r>
+        <w:t>Tools Used:</w:t>
+      </w:r>
+    </w:p>
+    <w:p>
+      <w:pPr>
+        <w:tabs>
+          <w:tab w:val="left" w:pos="720"/>
+        </w:tabs>
+      </w:pPr>
+      <w:r>
+        <w:t>Dreamweaver</w:t>
+      </w:r>
+    </w:p>
+    <w:p>
+      <w:pPr>
+        <w:tabs>
+          <w:tab w:val="left" w:pos="720"/>
+        </w:tabs>
+      </w:pPr>
+      <w:r>
+        <w:t>Sublime Text</w:t>
+      </w:r>
+    </w:p>
+    <w:p>
+      <w:pPr>
+        <w:tabs>
+          <w:tab w:val="left" w:pos="720"/>
+        </w:tabs>
+      </w:pPr>
+      <w:r>
+        <w:t>Xampp//Wamp</w:t>
+      </w:r>
+    </w:p>
+    <w:p>
+      <w:pPr>
+        <w:tabs>
+          <w:tab w:val="left" w:pos="720"/>
+        </w:tabs>
+      </w:pPr>
+      <w:r>
+        <w:t>GitHub</w:t>
+      </w:r>
+    </w:p>
+    <w:p>
+      <w:pPr>
+        <w:tabs>
+          <w:tab w:val="left" w:pos="720"/>
+        </w:tabs>
+      </w:pPr>
+      <w:r>
+        <w:t>BootStrap</w:t>
+      </w:r>
+    </w:p>
+    <w:p>
+      <w:pPr>
+        <w:tabs>
+          <w:tab w:val="left" w:pos="720"/>
+        </w:tabs>
+      </w:pPr>
+      <w:r>
+        <w:t>Photoshop</w:t>
+      </w:r>
+    </w:p>
+    <w:p>
+      <w:pPr>
+        <w:tabs>
+          <w:tab w:val="left" w:pos="720"/>
+        </w:tabs>
+      </w:pPr>
+      <w:r>
+        <w:t>Indesigns</w:t>
+      </w:r>
+    </w:p>
+    <w:p>
+      <w:pPr>
+        <w:tabs>
+          <w:tab w:val="left" w:pos="720"/>
+        </w:tabs>
+      </w:pPr>
+      <w:r>
+        <w:t>Languages Used:</w:t>
+      </w:r>
+    </w:p>
+    <w:p>
+      <w:pPr>
+        <w:tabs>
+          <w:tab w:val="left" w:pos="720"/>
+        </w:tabs>
+      </w:pPr>
+      <w:r>
+        <w:t>HTML</w:t>
+      </w:r>
+    </w:p>
+    <w:p>
+      <w:pPr>
+        <w:tabs>
+          <w:tab w:val="left" w:pos="720"/>
+        </w:tabs>
+      </w:pPr>
+      <w:r>
+        <w:t>CSS</w:t>
+      </w:r>
+    </w:p>
+    <w:p>
+      <w:pPr>
+        <w:tabs>
+          <w:tab w:val="left" w:pos="720"/>
+        </w:tabs>
+      </w:pPr>
       <w:r>
         <w:t>Javascript</w:t>
       </w:r>
-      <w:proofErr w:type="spellEnd"/>
-      <w:r>
-        <w:t>)</w:t>
-      </w:r>
-    </w:p>
-    <w:p>
-      <w:pPr>
-        <w:tabs>
-          <w:tab w:val="left" w:pos="720"/>
-        </w:tabs>
-      </w:pPr>
-      <w:r>
-        <w:t>D)</w:t>
-      </w:r>
-      <w:r>
-        <w:t xml:space="preserve"> Forums</w:t>
-      </w:r>
-    </w:p>
-    <w:p>
-      <w:pPr>
-        <w:tabs>
-          <w:tab w:val="left" w:pos="720"/>
-        </w:tabs>
-      </w:pPr>
-      <w:r>
-        <w:tab/>
-        <w:t xml:space="preserve">I) Pre </w:t>
-      </w:r>
-      <w:proofErr w:type="spellStart"/>
-      <w:r>
-        <w:t>Plugin</w:t>
-      </w:r>
-      <w:proofErr w:type="spellEnd"/>
-      <w:r>
-        <w:t xml:space="preserve"> </w:t>
-      </w:r>
-      <w:proofErr w:type="gramStart"/>
-      <w:r>
-        <w:t>Or</w:t>
-      </w:r>
-      <w:proofErr w:type="gramEnd"/>
-      <w:r>
-        <w:t xml:space="preserve"> Create our own</w:t>
-      </w:r>
-    </w:p>
-    <w:p>
-      <w:pPr>
-        <w:tabs>
-          <w:tab w:val="left" w:pos="720"/>
-        </w:tabs>
-      </w:pPr>
-      <w:r>
-        <w:t>E) History</w:t>
-      </w:r>
-    </w:p>
-    <w:p>
-      <w:pPr>
-        <w:tabs>
-          <w:tab w:val="left" w:pos="720"/>
-        </w:tabs>
-      </w:pPr>
-      <w:r>
-        <w:tab/>
-      </w:r>
-      <w:proofErr w:type="gramStart"/>
-      <w:r>
-        <w:t>I)Photos</w:t>
-      </w:r>
-      <w:proofErr w:type="gramEnd"/>
-    </w:p>
-    <w:p>
-      <w:pPr>
-        <w:tabs>
-          <w:tab w:val="left" w:pos="720"/>
-        </w:tabs>
-      </w:pPr>
-      <w:r>
-        <w:tab/>
-        <w:t>II</w:t>
-      </w:r>
-      <w:proofErr w:type="gramStart"/>
-      <w:r>
-        <w:t>)Videos</w:t>
-      </w:r>
-      <w:proofErr w:type="gramEnd"/>
-    </w:p>
-    <w:p>
-      <w:pPr>
-        <w:tabs>
-          <w:tab w:val="left" w:pos="720"/>
-        </w:tabs>
-      </w:pPr>
-      <w:r>
-        <w:t>F) Members Only</w:t>
-      </w:r>
-    </w:p>
-    <w:p>
-      <w:pPr>
-        <w:tabs>
-          <w:tab w:val="left" w:pos="720"/>
-        </w:tabs>
-      </w:pPr>
-      <w:r>
-        <w:lastRenderedPageBreak/>
-        <w:tab/>
-      </w:r>
-      <w:proofErr w:type="gramStart"/>
-      <w:r>
-        <w:t>I)Submit</w:t>
-      </w:r>
-      <w:proofErr w:type="gramEnd"/>
-      <w:r>
-        <w:t xml:space="preserve"> a Service</w:t>
-      </w:r>
-    </w:p>
-    <w:p>
-      <w:pPr>
-        <w:tabs>
-          <w:tab w:val="left" w:pos="720"/>
-        </w:tabs>
-      </w:pPr>
-      <w:r>
-        <w:tab/>
-        <w:t>II</w:t>
-      </w:r>
-      <w:proofErr w:type="gramStart"/>
-      <w:r>
-        <w:t>)Submit</w:t>
-      </w:r>
-      <w:proofErr w:type="gramEnd"/>
-      <w:r>
-        <w:t xml:space="preserve"> an Event</w:t>
-      </w:r>
-    </w:p>
-    <w:p>
-      <w:pPr>
-        <w:tabs>
-          <w:tab w:val="left" w:pos="720"/>
-        </w:tabs>
-      </w:pPr>
-      <w:r>
-        <w:t>G) Login</w:t>
-      </w:r>
-    </w:p>
-    <w:p>
-      <w:pPr>
-        <w:tabs>
-          <w:tab w:val="left" w:pos="720"/>
-        </w:tabs>
-      </w:pPr>
-      <w:proofErr w:type="gramStart"/>
-      <w:r>
-        <w:t>H</w:t>
-      </w:r>
-      <w:r>
-        <w:t xml:space="preserve"> )</w:t>
-      </w:r>
-      <w:proofErr w:type="gramEnd"/>
-      <w:r>
-        <w:t xml:space="preserve"> Sign in for Events</w:t>
-      </w:r>
-    </w:p>
-    <w:p>
-      <w:pPr>
-        <w:tabs>
-          <w:tab w:val="left" w:pos="720"/>
-        </w:tabs>
-      </w:pPr>
-      <w:r>
-        <w:tab/>
-      </w:r>
-    </w:p>
-    <w:p>
-      <w:pPr>
-        <w:tabs>
-          <w:tab w:val="left" w:pos="720"/>
-        </w:tabs>
-      </w:pPr>
-    </w:p>
-    <w:p>
-      <w:pPr>
-        <w:tabs>
-          <w:tab w:val="left" w:pos="720"/>
-        </w:tabs>
-      </w:pPr>
-    </w:p>
-    <w:p>
-      <w:pPr>
-        <w:tabs>
-          <w:tab w:val="left" w:pos="720"/>
-        </w:tabs>
-      </w:pPr>
-    </w:p>
-    <w:p>
-      <w:pPr>
-        <w:tabs>
-          <w:tab w:val="left" w:pos="720"/>
-        </w:tabs>
-      </w:pPr>
-    </w:p>
-    <w:p>
-      <w:pPr>
-        <w:tabs>
-          <w:tab w:val="left" w:pos="720"/>
-        </w:tabs>
-      </w:pPr>
-    </w:p>
-    <w:p>
-      <w:pPr>
-        <w:tabs>
-          <w:tab w:val="left" w:pos="720"/>
-        </w:tabs>
-      </w:pPr>
-    </w:p>
-    <w:p>
-      <w:pPr>
-        <w:tabs>
-          <w:tab w:val="left" w:pos="720"/>
-        </w:tabs>
-      </w:pPr>
-    </w:p>
-    <w:p>
-      <w:pPr>
-        <w:tabs>
-          <w:tab w:val="left" w:pos="720"/>
-        </w:tabs>
-      </w:pPr>
-    </w:p>
-    <w:p>
-      <w:pPr>
-        <w:tabs>
-          <w:tab w:val="left" w:pos="720"/>
-        </w:tabs>
-      </w:pPr>
-    </w:p>
-    <w:p>
-      <w:pPr>
-        <w:tabs>
-          <w:tab w:val="left" w:pos="720"/>
-        </w:tabs>
-      </w:pPr>
-    </w:p>
-    <w:p>
-      <w:pPr>
-        <w:tabs>
-          <w:tab w:val="left" w:pos="720"/>
-        </w:tabs>
-      </w:pPr>
-    </w:p>
-    <w:p>
-      <w:pPr>
-        <w:tabs>
-          <w:tab w:val="left" w:pos="720"/>
-        </w:tabs>
-      </w:pPr>
-      <w:r>
-        <w:tab/>
-      </w:r>
-    </w:p>
-    <w:p>
-      <w:pPr>
-        <w:tabs>
-          <w:tab w:val="left" w:pos="720"/>
-        </w:tabs>
-      </w:pPr>
-    </w:p>
-    <w:p>
-      <w:pPr>
-        <w:tabs>
-          <w:tab w:val="left" w:pos="720"/>
-        </w:tabs>
-      </w:pPr>
-    </w:p>
-    <w:p>
-      <w:pPr>
-        <w:tabs>
-          <w:tab w:val="left" w:pos="720"/>
-        </w:tabs>
-      </w:pPr>
-    </w:p>
-    <w:p>
-      <w:pPr>
-        <w:tabs>
-          <w:tab w:val="left" w:pos="720"/>
-        </w:tabs>
-      </w:pPr>
-    </w:p>
-    <w:p>
-      <w:pPr>
-        <w:tabs>
-          <w:tab w:val="left" w:pos="720"/>
-        </w:tabs>
-      </w:pPr>
-    </w:p>
-    <w:p>
-      <w:pPr>
-        <w:tabs>
-          <w:tab w:val="left" w:pos="720"/>
-        </w:tabs>
-      </w:pPr>
-    </w:p>
-    <w:p>
-      <w:pPr>
-        <w:tabs>
-          <w:tab w:val="left" w:pos="720"/>
-        </w:tabs>
-      </w:pPr>
-    </w:p>
-    <w:p>
-      <w:pPr>
-        <w:tabs>
-          <w:tab w:val="left" w:pos="720"/>
-        </w:tabs>
-      </w:pPr>
-    </w:p>
-    <w:p>
-      <w:pPr>
-        <w:tabs>
-          <w:tab w:val="left" w:pos="720"/>
-        </w:tabs>
-      </w:pPr>
-    </w:p>
-    <w:p>
-      <w:pPr>
-        <w:tabs>
-          <w:tab w:val="left" w:pos="720"/>
-        </w:tabs>
-      </w:pPr>
-      <w:r>
-        <w:t>Tools Used:</w:t>
-      </w:r>
-    </w:p>
-    <w:p>
-      <w:pPr>
-        <w:tabs>
-          <w:tab w:val="left" w:pos="720"/>
-        </w:tabs>
-      </w:pPr>
-      <w:r>
-        <w:t>Dreamweaver</w:t>
-      </w:r>
-    </w:p>
-    <w:p>
-      <w:pPr>
-        <w:tabs>
-          <w:tab w:val="left" w:pos="720"/>
-        </w:tabs>
-      </w:pPr>
-      <w:r>
-        <w:t>Sublime Text</w:t>
-      </w:r>
-    </w:p>
-    <w:p>
-      <w:pPr>
-        <w:tabs>
-          <w:tab w:val="left" w:pos="720"/>
-        </w:tabs>
-      </w:pPr>
-      <w:proofErr w:type="spellStart"/>
-      <w:r>
-        <w:t>Xampp</w:t>
-      </w:r>
-      <w:proofErr w:type="spellEnd"/>
-      <w:r>
-        <w:t>//</w:t>
-      </w:r>
-      <w:proofErr w:type="spellStart"/>
-      <w:r>
-        <w:t>Wamp</w:t>
-      </w:r>
-      <w:proofErr w:type="spellEnd"/>
-    </w:p>
-    <w:p>
-      <w:pPr>
-        <w:tabs>
-          <w:tab w:val="left" w:pos="720"/>
-        </w:tabs>
-      </w:pPr>
-      <w:proofErr w:type="spellStart"/>
-      <w:r>
-        <w:t>GitHub</w:t>
-      </w:r>
-      <w:proofErr w:type="spellEnd"/>
-    </w:p>
-    <w:p>
-      <w:pPr>
-        <w:tabs>
-          <w:tab w:val="left" w:pos="720"/>
-        </w:tabs>
-      </w:pPr>
-      <w:proofErr w:type="spellStart"/>
-      <w:r>
-        <w:t>BootStrap</w:t>
-      </w:r>
-      <w:proofErr w:type="spellEnd"/>
-    </w:p>
-    <w:p>
-      <w:pPr>
-        <w:tabs>
-          <w:tab w:val="left" w:pos="720"/>
-        </w:tabs>
-      </w:pPr>
-    </w:p>
-    <w:p>
-      <w:pPr>
-        <w:tabs>
-          <w:tab w:val="left" w:pos="720"/>
-        </w:tabs>
-      </w:pPr>
-      <w:r>
-        <w:t>Languages Used:</w:t>
-      </w:r>
-    </w:p>
-    <w:p>
-      <w:pPr>
-        <w:tabs>
-          <w:tab w:val="left" w:pos="720"/>
-        </w:tabs>
-      </w:pPr>
-      <w:r>
-        <w:t>HTML</w:t>
-      </w:r>
-    </w:p>
-    <w:p>
-      <w:pPr>
-        <w:tabs>
-          <w:tab w:val="left" w:pos="720"/>
-        </w:tabs>
-      </w:pPr>
-      <w:r>
-        <w:t>CSS</w:t>
-      </w:r>
-    </w:p>
-    <w:p>
-      <w:pPr>
-        <w:tabs>
-          <w:tab w:val="left" w:pos="720"/>
-        </w:tabs>
-      </w:pPr>
-      <w:proofErr w:type="spellStart"/>
-      <w:r>
-        <w:t>Javascript</w:t>
-      </w:r>
-      <w:proofErr w:type="spellEnd"/>
-    </w:p>
-    <w:p>
-      <w:pPr>
-        <w:tabs>
-          <w:tab w:val="left" w:pos="720"/>
-        </w:tabs>
-      </w:pPr>
-      <w:proofErr w:type="spellStart"/>
+    </w:p>
+    <w:p>
+      <w:pPr>
+        <w:tabs>
+          <w:tab w:val="left" w:pos="720"/>
+        </w:tabs>
+      </w:pPr>
       <w:r>
         <w:t>JQuery</w:t>
       </w:r>
-      <w:proofErr w:type="spellEnd"/>
     </w:p>
     <w:p>
       <w:pPr>
@@ -904,11 +823,9 @@
           <w:tab w:val="left" w:pos="720"/>
         </w:tabs>
       </w:pPr>
-      <w:proofErr w:type="spellStart"/>
       <w:r>
         <w:t>MySQL</w:t>
       </w:r>
-      <w:proofErr w:type="spellEnd"/>
     </w:p>
     <w:p>
       <w:pPr>

</xml_diff>

<commit_message>
create the connection to db and clean up
cleaned up a few files and folder
</commit_message>
<xml_diff>
--- a/2014 Alpha Phi Omega Website Requirements 11262014 1013.docx
+++ b/2014 Alpha Phi Omega Website Requirements 11262014 1013.docx
@@ -610,6 +610,180 @@
           <w:tab w:val="left" w:pos="720"/>
         </w:tabs>
       </w:pPr>
+    </w:p>
+    <w:p>
+      <w:pPr>
+        <w:tabs>
+          <w:tab w:val="left" w:pos="720"/>
+        </w:tabs>
+      </w:pPr>
+    </w:p>
+    <w:p>
+      <w:pPr>
+        <w:tabs>
+          <w:tab w:val="left" w:pos="720"/>
+        </w:tabs>
+      </w:pPr>
+    </w:p>
+    <w:p>
+      <w:pPr>
+        <w:tabs>
+          <w:tab w:val="left" w:pos="720"/>
+        </w:tabs>
+      </w:pPr>
+    </w:p>
+    <w:p>
+      <w:pPr>
+        <w:tabs>
+          <w:tab w:val="left" w:pos="720"/>
+        </w:tabs>
+      </w:pPr>
+    </w:p>
+    <w:p>
+      <w:pPr>
+        <w:tabs>
+          <w:tab w:val="left" w:pos="720"/>
+        </w:tabs>
+      </w:pPr>
+    </w:p>
+    <w:p>
+      <w:pPr>
+        <w:tabs>
+          <w:tab w:val="left" w:pos="720"/>
+        </w:tabs>
+      </w:pPr>
+    </w:p>
+    <w:p>
+      <w:pPr>
+        <w:tabs>
+          <w:tab w:val="left" w:pos="720"/>
+        </w:tabs>
+      </w:pPr>
+    </w:p>
+    <w:p>
+      <w:pPr>
+        <w:tabs>
+          <w:tab w:val="left" w:pos="720"/>
+        </w:tabs>
+      </w:pPr>
+    </w:p>
+    <w:p>
+      <w:pPr>
+        <w:tabs>
+          <w:tab w:val="left" w:pos="720"/>
+        </w:tabs>
+        <w:jc w:val="center"/>
+      </w:pPr>
+      <w:r>
+        <w:lastRenderedPageBreak/>
+        <w:t>Item Description</w:t>
+      </w:r>
+    </w:p>
+    <w:p>
+      <w:pPr>
+        <w:tabs>
+          <w:tab w:val="left" w:pos="720"/>
+        </w:tabs>
+        <w:jc w:val="center"/>
+      </w:pPr>
+      <w:r>
+        <w:t>A) Navigation Bar</w:t>
+      </w:r>
+    </w:p>
+    <w:p>
+      <w:pPr>
+        <w:tabs>
+          <w:tab w:val="left" w:pos="720"/>
+        </w:tabs>
+        <w:jc w:val="center"/>
+      </w:pPr>
+      <w:r>
+        <w:t xml:space="preserve">Description: This will allow tranversing and seeing </w:t>
+      </w:r>
+    </w:p>
+    <w:p>
+      <w:pPr>
+        <w:tabs>
+          <w:tab w:val="left" w:pos="720"/>
+        </w:tabs>
+      </w:pPr>
+    </w:p>
+    <w:p>
+      <w:pPr>
+        <w:tabs>
+          <w:tab w:val="left" w:pos="720"/>
+        </w:tabs>
+      </w:pPr>
+    </w:p>
+    <w:p>
+      <w:pPr>
+        <w:tabs>
+          <w:tab w:val="left" w:pos="720"/>
+        </w:tabs>
+      </w:pPr>
+    </w:p>
+    <w:p>
+      <w:pPr>
+        <w:tabs>
+          <w:tab w:val="left" w:pos="720"/>
+        </w:tabs>
+      </w:pPr>
+    </w:p>
+    <w:p>
+      <w:pPr>
+        <w:tabs>
+          <w:tab w:val="left" w:pos="720"/>
+        </w:tabs>
+      </w:pPr>
+    </w:p>
+    <w:p>
+      <w:pPr>
+        <w:tabs>
+          <w:tab w:val="left" w:pos="720"/>
+        </w:tabs>
+      </w:pPr>
+    </w:p>
+    <w:p>
+      <w:pPr>
+        <w:tabs>
+          <w:tab w:val="left" w:pos="720"/>
+        </w:tabs>
+      </w:pPr>
+    </w:p>
+    <w:p>
+      <w:pPr>
+        <w:tabs>
+          <w:tab w:val="left" w:pos="720"/>
+        </w:tabs>
+      </w:pPr>
+    </w:p>
+    <w:p>
+      <w:pPr>
+        <w:tabs>
+          <w:tab w:val="left" w:pos="720"/>
+        </w:tabs>
+      </w:pPr>
+    </w:p>
+    <w:p>
+      <w:pPr>
+        <w:tabs>
+          <w:tab w:val="left" w:pos="720"/>
+        </w:tabs>
+      </w:pPr>
+    </w:p>
+    <w:p>
+      <w:pPr>
+        <w:tabs>
+          <w:tab w:val="left" w:pos="720"/>
+        </w:tabs>
+      </w:pPr>
+    </w:p>
+    <w:p>
+      <w:pPr>
+        <w:tabs>
+          <w:tab w:val="left" w:pos="720"/>
+        </w:tabs>
+      </w:pPr>
       <w:r>
         <w:tab/>
       </w:r>
@@ -694,6 +868,7 @@
         </w:tabs>
       </w:pPr>
       <w:r>
+        <w:lastRenderedPageBreak/>
         <w:t>Dreamweaver</w:t>
       </w:r>
       <w:r>
@@ -869,11 +1044,35 @@
         </w:tabs>
       </w:pPr>
       <w:r>
-        <w:tab/>
-      </w:r>
-      <w:r>
-        <w:tab/>
-      </w:r>
+        <w:t>Need to know</w:t>
+      </w:r>
+    </w:p>
+    <w:p>
+      <w:pPr>
+        <w:tabs>
+          <w:tab w:val="left" w:pos="720"/>
+        </w:tabs>
+      </w:pPr>
+      <w:r>
+        <w:t xml:space="preserve">Security </w:t>
+      </w:r>
+    </w:p>
+    <w:p>
+      <w:pPr>
+        <w:tabs>
+          <w:tab w:val="left" w:pos="720"/>
+        </w:tabs>
+      </w:pPr>
+      <w:r>
+        <w:t>Httaccess for accounts</w:t>
+      </w:r>
+    </w:p>
+    <w:p>
+      <w:pPr>
+        <w:tabs>
+          <w:tab w:val="left" w:pos="720"/>
+        </w:tabs>
+      </w:pPr>
     </w:p>
     <w:sectPr>
       <w:pgSz w:w="12240" w:h="15840"/>
@@ -1358,4 +1557,16 @@
   <a:objectDefaults/>
   <a:extraClrSchemeLst/>
 </a:theme>
+</file>
+
+<file path=customXml/item1.xml><?xml version="1.0" encoding="utf-8"?>
+<b:Sources xmlns:b="http://schemas.openxmlformats.org/officeDocument/2006/bibliography" xmlns="http://schemas.openxmlformats.org/officeDocument/2006/bibliography" SelectedStyle="\APA.XSL" StyleName="APA Fifth Edition"/>
+</file>
+
+<file path=customXml/itemProps1.xml><?xml version="1.0" encoding="utf-8"?>
+<ds:datastoreItem xmlns:ds="http://schemas.openxmlformats.org/officeDocument/2006/customXml" ds:itemID="{4B86F05E-ACF0-488F-8BBB-5F17A30DC517}">
+  <ds:schemaRefs>
+    <ds:schemaRef ds:uri="http://schemas.openxmlformats.org/officeDocument/2006/bibliography"/>
+  </ds:schemaRefs>
+</ds:datastoreItem>
 </file>
</xml_diff>